<commit_message>
continue on final paper
</commit_message>
<xml_diff>
--- a/Predicting Employee Satisfaction Using Financial Performance.docx
+++ b/Predicting Employee Satisfaction Using Financial Performance.docx
@@ -225,6 +225,28 @@
           <w:bCs/>
         </w:rPr>
         <w:t>Conclusion</w:t>
+      </w:r>
+    </w:p>
+    <w:p>
+      <w:pPr>
+        <w:pStyle w:val="ListParagraph"/>
+        <w:numPr>
+          <w:ilvl w:val="0"/>
+          <w:numId w:val="2"/>
+        </w:numPr>
+        <w:rPr>
+          <w:rFonts w:ascii="Times" w:hAnsi="Times"/>
+          <w:b/>
+          <w:bCs/>
+        </w:rPr>
+      </w:pPr>
+      <w:r>
+        <w:rPr>
+          <w:rFonts w:ascii="Times" w:hAnsi="Times"/>
+          <w:b/>
+          <w:bCs/>
+        </w:rPr>
+        <w:t>References</w:t>
       </w:r>
     </w:p>
     <w:sectPr>

</xml_diff>